<commit_message>
50 slide power point, aggiungere screen
</commit_message>
<xml_diff>
--- a/Vector Asset Studio.docx
+++ b/Vector Asset Studio.docx
@@ -1911,7 +1911,7 @@
                     <a:blip r:embed="rId7" cstate="print">
                       <a:extLst>
                         <a:ext uri="{28A0092B-C50C-407E-A947-70E740481C1C}">
-                          <a14:useLocalDpi xmlns="" xmlns:wpc="http://schemas.microsoft.com/office/word/2010/wordprocessingCanvas" xmlns:cx="http://schemas.microsoft.com/office/drawing/2014/chartex" xmlns:cx1="http://schemas.microsoft.com/office/drawing/2015/9/8/chartex" xmlns:cx2="http://schemas.microsoft.com/office/drawing/2015/10/21/chartex" xmlns:cx3="http://schemas.microsoft.com/office/drawing/2016/5/9/chartex" xmlns:cx4="http://schemas.microsoft.com/office/drawing/2016/5/10/chartex" xmlns:cx5="http://schemas.microsoft.com/office/drawing/2016/5/11/chartex" xmlns:cx6="http://schemas.microsoft.com/office/drawing/2016/5/12/chartex" xmlns:cx7="http://schemas.microsoft.com/office/drawing/2016/5/13/chartex" xmlns:cx8="http://schemas.microsoft.com/office/drawing/2016/5/14/chartex" xmlns:mc="http://schemas.openxmlformats.org/markup-compatibility/2006" xmlns:aink="http://schemas.microsoft.com/office/drawing/2016/ink" xmlns:am3d="http://schemas.microsoft.com/office/drawing/2017/model3d" xmlns:o="urn:schemas-microsoft-com:office:office" xmlns:v="urn:schemas-microsoft-com:vml" xmlns:wp14="http://schemas.microsoft.com/office/word/2010/wordprocessingDrawing" xmlns:w10="urn:schemas-microsoft-com:office:word" xmlns:w="http://schemas.openxmlformats.org/wordprocessingml/2006/main" xmlns:w14="http://schemas.microsoft.com/office/word/2010/wordml" xmlns:w15="http://schemas.microsoft.com/office/word/2012/wordml" xmlns:w16cid="http://schemas.microsoft.com/office/word/2016/wordml/cid" xmlns:w16se="http://schemas.microsoft.com/office/word/2015/wordml/symex" xmlns:wpg="http://schemas.microsoft.com/office/word/2010/wordprocessingGroup" xmlns:wpi="http://schemas.microsoft.com/office/word/2010/wordprocessingInk" xmlns:wps="http://schemas.microsoft.com/office/word/2010/wordprocessingShape" xmlns:a14="http://schemas.microsoft.com/office/drawing/2010/main" val="0"/>
+                          <a14:useLocalDpi xmlns:a14="http://schemas.microsoft.com/office/drawing/2010/main" xmlns:wps="http://schemas.microsoft.com/office/word/2010/wordprocessingShape" xmlns:wpi="http://schemas.microsoft.com/office/word/2010/wordprocessingInk" xmlns:wpg="http://schemas.microsoft.com/office/word/2010/wordprocessingGroup" xmlns:w16se="http://schemas.microsoft.com/office/word/2015/wordml/symex" xmlns:w16cid="http://schemas.microsoft.com/office/word/2016/wordml/cid" xmlns:w15="http://schemas.microsoft.com/office/word/2012/wordml" xmlns:w14="http://schemas.microsoft.com/office/word/2010/wordml" xmlns:w="http://schemas.openxmlformats.org/wordprocessingml/2006/main" xmlns:w10="urn:schemas-microsoft-com:office:word" xmlns:wp14="http://schemas.microsoft.com/office/word/2010/wordprocessingDrawing" xmlns:v="urn:schemas-microsoft-com:vml" xmlns:o="urn:schemas-microsoft-com:office:office" xmlns:am3d="http://schemas.microsoft.com/office/drawing/2017/model3d" xmlns:aink="http://schemas.microsoft.com/office/drawing/2016/ink" xmlns:mc="http://schemas.openxmlformats.org/markup-compatibility/2006" xmlns:cx8="http://schemas.microsoft.com/office/drawing/2016/5/14/chartex" xmlns:cx7="http://schemas.microsoft.com/office/drawing/2016/5/13/chartex" xmlns:cx6="http://schemas.microsoft.com/office/drawing/2016/5/12/chartex" xmlns:cx5="http://schemas.microsoft.com/office/drawing/2016/5/11/chartex" xmlns:cx4="http://schemas.microsoft.com/office/drawing/2016/5/10/chartex" xmlns:cx3="http://schemas.microsoft.com/office/drawing/2016/5/9/chartex" xmlns:cx2="http://schemas.microsoft.com/office/drawing/2015/10/21/chartex" xmlns:cx1="http://schemas.microsoft.com/office/drawing/2015/9/8/chartex" xmlns:cx="http://schemas.microsoft.com/office/drawing/2014/chartex" xmlns:wpc="http://schemas.microsoft.com/office/word/2010/wordprocessingCanvas" xmlns="" val="0"/>
                         </a:ext>
                       </a:extLst>
                     </a:blip>
@@ -2539,7 +2539,7 @@
                     <a:blip r:embed="rId8" cstate="print">
                       <a:extLst>
                         <a:ext uri="{28A0092B-C50C-407E-A947-70E740481C1C}">
-                          <a14:useLocalDpi xmlns="" xmlns:wpc="http://schemas.microsoft.com/office/word/2010/wordprocessingCanvas" xmlns:cx="http://schemas.microsoft.com/office/drawing/2014/chartex" xmlns:cx1="http://schemas.microsoft.com/office/drawing/2015/9/8/chartex" xmlns:cx2="http://schemas.microsoft.com/office/drawing/2015/10/21/chartex" xmlns:cx3="http://schemas.microsoft.com/office/drawing/2016/5/9/chartex" xmlns:cx4="http://schemas.microsoft.com/office/drawing/2016/5/10/chartex" xmlns:cx5="http://schemas.microsoft.com/office/drawing/2016/5/11/chartex" xmlns:cx6="http://schemas.microsoft.com/office/drawing/2016/5/12/chartex" xmlns:cx7="http://schemas.microsoft.com/office/drawing/2016/5/13/chartex" xmlns:cx8="http://schemas.microsoft.com/office/drawing/2016/5/14/chartex" xmlns:mc="http://schemas.openxmlformats.org/markup-compatibility/2006" xmlns:aink="http://schemas.microsoft.com/office/drawing/2016/ink" xmlns:am3d="http://schemas.microsoft.com/office/drawing/2017/model3d" xmlns:o="urn:schemas-microsoft-com:office:office" xmlns:v="urn:schemas-microsoft-com:vml" xmlns:wp14="http://schemas.microsoft.com/office/word/2010/wordprocessingDrawing" xmlns:w10="urn:schemas-microsoft-com:office:word" xmlns:w="http://schemas.openxmlformats.org/wordprocessingml/2006/main" xmlns:w14="http://schemas.microsoft.com/office/word/2010/wordml" xmlns:w15="http://schemas.microsoft.com/office/word/2012/wordml" xmlns:w16cid="http://schemas.microsoft.com/office/word/2016/wordml/cid" xmlns:w16se="http://schemas.microsoft.com/office/word/2015/wordml/symex" xmlns:wpg="http://schemas.microsoft.com/office/word/2010/wordprocessingGroup" xmlns:wpi="http://schemas.microsoft.com/office/word/2010/wordprocessingInk" xmlns:wps="http://schemas.microsoft.com/office/word/2010/wordprocessingShape" xmlns:a14="http://schemas.microsoft.com/office/drawing/2010/main" val="0"/>
+                          <a14:useLocalDpi xmlns:a14="http://schemas.microsoft.com/office/drawing/2010/main" xmlns:wps="http://schemas.microsoft.com/office/word/2010/wordprocessingShape" xmlns:wpi="http://schemas.microsoft.com/office/word/2010/wordprocessingInk" xmlns:wpg="http://schemas.microsoft.com/office/word/2010/wordprocessingGroup" xmlns:w16se="http://schemas.microsoft.com/office/word/2015/wordml/symex" xmlns:w16cid="http://schemas.microsoft.com/office/word/2016/wordml/cid" xmlns:w15="http://schemas.microsoft.com/office/word/2012/wordml" xmlns:w14="http://schemas.microsoft.com/office/word/2010/wordml" xmlns:w="http://schemas.openxmlformats.org/wordprocessingml/2006/main" xmlns:w10="urn:schemas-microsoft-com:office:word" xmlns:wp14="http://schemas.microsoft.com/office/word/2010/wordprocessingDrawing" xmlns:v="urn:schemas-microsoft-com:vml" xmlns:o="urn:schemas-microsoft-com:office:office" xmlns:am3d="http://schemas.microsoft.com/office/drawing/2017/model3d" xmlns:aink="http://schemas.microsoft.com/office/drawing/2016/ink" xmlns:mc="http://schemas.openxmlformats.org/markup-compatibility/2006" xmlns:cx8="http://schemas.microsoft.com/office/drawing/2016/5/14/chartex" xmlns:cx7="http://schemas.microsoft.com/office/drawing/2016/5/13/chartex" xmlns:cx6="http://schemas.microsoft.com/office/drawing/2016/5/12/chartex" xmlns:cx5="http://schemas.microsoft.com/office/drawing/2016/5/11/chartex" xmlns:cx4="http://schemas.microsoft.com/office/drawing/2016/5/10/chartex" xmlns:cx3="http://schemas.microsoft.com/office/drawing/2016/5/9/chartex" xmlns:cx2="http://schemas.microsoft.com/office/drawing/2015/10/21/chartex" xmlns:cx1="http://schemas.microsoft.com/office/drawing/2015/9/8/chartex" xmlns:cx="http://schemas.microsoft.com/office/drawing/2014/chartex" xmlns:wpc="http://schemas.microsoft.com/office/word/2010/wordprocessingCanvas" xmlns="" val="0"/>
                         </a:ext>
                       </a:extLst>
                     </a:blip>
@@ -3198,7 +3198,7 @@
                     <a:blip r:embed="rId9" cstate="print">
                       <a:extLst>
                         <a:ext uri="{28A0092B-C50C-407E-A947-70E740481C1C}">
-                          <a14:useLocalDpi xmlns="" xmlns:wpc="http://schemas.microsoft.com/office/word/2010/wordprocessingCanvas" xmlns:cx="http://schemas.microsoft.com/office/drawing/2014/chartex" xmlns:cx1="http://schemas.microsoft.com/office/drawing/2015/9/8/chartex" xmlns:cx2="http://schemas.microsoft.com/office/drawing/2015/10/21/chartex" xmlns:cx3="http://schemas.microsoft.com/office/drawing/2016/5/9/chartex" xmlns:cx4="http://schemas.microsoft.com/office/drawing/2016/5/10/chartex" xmlns:cx5="http://schemas.microsoft.com/office/drawing/2016/5/11/chartex" xmlns:cx6="http://schemas.microsoft.com/office/drawing/2016/5/12/chartex" xmlns:cx7="http://schemas.microsoft.com/office/drawing/2016/5/13/chartex" xmlns:cx8="http://schemas.microsoft.com/office/drawing/2016/5/14/chartex" xmlns:mc="http://schemas.openxmlformats.org/markup-compatibility/2006" xmlns:aink="http://schemas.microsoft.com/office/drawing/2016/ink" xmlns:am3d="http://schemas.microsoft.com/office/drawing/2017/model3d" xmlns:o="urn:schemas-microsoft-com:office:office" xmlns:v="urn:schemas-microsoft-com:vml" xmlns:wp14="http://schemas.microsoft.com/office/word/2010/wordprocessingDrawing" xmlns:w10="urn:schemas-microsoft-com:office:word" xmlns:w="http://schemas.openxmlformats.org/wordprocessingml/2006/main" xmlns:w14="http://schemas.microsoft.com/office/word/2010/wordml" xmlns:w15="http://schemas.microsoft.com/office/word/2012/wordml" xmlns:w16cid="http://schemas.microsoft.com/office/word/2016/wordml/cid" xmlns:w16se="http://schemas.microsoft.com/office/word/2015/wordml/symex" xmlns:wpg="http://schemas.microsoft.com/office/word/2010/wordprocessingGroup" xmlns:wpi="http://schemas.microsoft.com/office/word/2010/wordprocessingInk" xmlns:wps="http://schemas.microsoft.com/office/word/2010/wordprocessingShape" xmlns:a14="http://schemas.microsoft.com/office/drawing/2010/main" val="0"/>
+                          <a14:useLocalDpi xmlns:a14="http://schemas.microsoft.com/office/drawing/2010/main" xmlns:wps="http://schemas.microsoft.com/office/word/2010/wordprocessingShape" xmlns:wpi="http://schemas.microsoft.com/office/word/2010/wordprocessingInk" xmlns:wpg="http://schemas.microsoft.com/office/word/2010/wordprocessingGroup" xmlns:w16se="http://schemas.microsoft.com/office/word/2015/wordml/symex" xmlns:w16cid="http://schemas.microsoft.com/office/word/2016/wordml/cid" xmlns:w15="http://schemas.microsoft.com/office/word/2012/wordml" xmlns:w14="http://schemas.microsoft.com/office/word/2010/wordml" xmlns:w="http://schemas.openxmlformats.org/wordprocessingml/2006/main" xmlns:w10="urn:schemas-microsoft-com:office:word" xmlns:wp14="http://schemas.microsoft.com/office/word/2010/wordprocessingDrawing" xmlns:v="urn:schemas-microsoft-com:vml" xmlns:o="urn:schemas-microsoft-com:office:office" xmlns:am3d="http://schemas.microsoft.com/office/drawing/2017/model3d" xmlns:aink="http://schemas.microsoft.com/office/drawing/2016/ink" xmlns:mc="http://schemas.openxmlformats.org/markup-compatibility/2006" xmlns:cx8="http://schemas.microsoft.com/office/drawing/2016/5/14/chartex" xmlns:cx7="http://schemas.microsoft.com/office/drawing/2016/5/13/chartex" xmlns:cx6="http://schemas.microsoft.com/office/drawing/2016/5/12/chartex" xmlns:cx5="http://schemas.microsoft.com/office/drawing/2016/5/11/chartex" xmlns:cx4="http://schemas.microsoft.com/office/drawing/2016/5/10/chartex" xmlns:cx3="http://schemas.microsoft.com/office/drawing/2016/5/9/chartex" xmlns:cx2="http://schemas.microsoft.com/office/drawing/2015/10/21/chartex" xmlns:cx1="http://schemas.microsoft.com/office/drawing/2015/9/8/chartex" xmlns:cx="http://schemas.microsoft.com/office/drawing/2014/chartex" xmlns:wpc="http://schemas.microsoft.com/office/word/2010/wordprocessingCanvas" xmlns="" val="0"/>
                         </a:ext>
                       </a:extLst>
                     </a:blip>
@@ -5630,12 +5630,14 @@
         <w:rPr>
           <w:sz w:val="24"/>
           <w:szCs w:val="24"/>
+          <w:highlight w:val="yellow"/>
         </w:rPr>
       </w:pPr>
       <w:r>
         <w:rPr>
           <w:sz w:val="24"/>
           <w:szCs w:val="24"/>
+          <w:highlight w:val="yellow"/>
         </w:rPr>
         <w:t>Modificare codice XML generato da Vector Asset Studio</w:t>
       </w:r>
@@ -5649,6 +5651,7 @@
           <w:b w:val="0"/>
           <w:sz w:val="22"/>
           <w:szCs w:val="22"/>
+          <w:highlight w:val="yellow"/>
         </w:rPr>
       </w:pPr>
       <w:r>
@@ -5657,6 +5660,7 @@
           <w:b w:val="0"/>
           <w:sz w:val="22"/>
           <w:szCs w:val="22"/>
+          <w:highlight w:val="yellow"/>
         </w:rPr>
         <w:t>È possibile modificare il codice XML del vector drawable, ma non i file PNG e i corrispondenti codici XML generati a tempo di costruzione. In ogni caso, non è una pratica raccomandata.</w:t>
       </w:r>
@@ -5670,6 +5674,7 @@
           <w:b w:val="0"/>
           <w:sz w:val="22"/>
           <w:szCs w:val="22"/>
+          <w:highlight w:val="yellow"/>
         </w:rPr>
       </w:pPr>
       <w:r>
@@ -5678,6 +5683,7 @@
           <w:b w:val="0"/>
           <w:sz w:val="22"/>
           <w:szCs w:val="22"/>
+          <w:highlight w:val="yellow"/>
         </w:rPr>
         <w:t>Q</w:t>
       </w:r>
@@ -5687,6 +5693,7 @@
           <w:b w:val="0"/>
           <w:sz w:val="22"/>
           <w:szCs w:val="22"/>
+          <w:highlight w:val="yellow"/>
         </w:rPr>
         <w:t>uando si usa la tecnica di generazione PNG, VAS si assicura che il vector drawable corrisponda al PNG, e che il manifest contenga il codice corretto. Se si aggiunge codice che non è supportato su Android 4.4 (API level 20) o precedenti, il vettore e le immagini PNG potrebbero essere differenti.</w:t>
       </w:r>
@@ -5700,6 +5707,7 @@
           <w:b w:val="0"/>
           <w:sz w:val="22"/>
           <w:szCs w:val="22"/>
+          <w:highlight w:val="yellow"/>
         </w:rPr>
       </w:pPr>
       <w:r>
@@ -5708,6 +5716,7 @@
           <w:b w:val="0"/>
           <w:sz w:val="22"/>
           <w:szCs w:val="22"/>
+          <w:highlight w:val="yellow"/>
         </w:rPr>
         <w:t>Inoltre bisogna assicurarsi che il manifest contenga codice che supporti i cambiamenti.</w:t>
       </w:r>
@@ -5721,6 +5730,7 @@
           <w:b w:val="0"/>
           <w:sz w:val="22"/>
           <w:szCs w:val="22"/>
+          <w:highlight w:val="yellow"/>
         </w:rPr>
       </w:pPr>
     </w:p>
@@ -5733,6 +5743,7 @@
           <w:b w:val="0"/>
           <w:sz w:val="22"/>
           <w:szCs w:val="22"/>
+          <w:highlight w:val="yellow"/>
         </w:rPr>
       </w:pPr>
       <w:r>
@@ -5741,6 +5752,7 @@
           <w:b w:val="0"/>
           <w:sz w:val="22"/>
           <w:szCs w:val="22"/>
+          <w:highlight w:val="yellow"/>
         </w:rPr>
         <w:t>Per modificare il file XML quando non si usa la tecnica della libreria di supporto:</w:t>
       </w:r>
@@ -5758,6 +5770,7 @@
           <w:b w:val="0"/>
           <w:sz w:val="22"/>
           <w:szCs w:val="22"/>
+          <w:highlight w:val="yellow"/>
         </w:rPr>
       </w:pPr>
       <w:r>
@@ -5766,6 +5779,7 @@
           <w:b w:val="0"/>
           <w:sz w:val="22"/>
           <w:szCs w:val="22"/>
+          <w:highlight w:val="yellow"/>
         </w:rPr>
         <w:t>Nella project window, fare doppio click sul file XML generato nel folder drawable.</w:t>
       </w:r>
@@ -5773,10 +5787,14 @@
     <w:p>
       <w:pPr>
         <w:ind w:left="720"/>
+        <w:rPr>
+          <w:highlight w:val="yellow"/>
+        </w:rPr>
       </w:pPr>
       <w:r>
         <w:rPr>
           <w:noProof/>
+          <w:highlight w:val="yellow"/>
           <w:lang w:eastAsia="it-IT"/>
         </w:rPr>
         <w:drawing>
@@ -5834,8 +5852,14 @@
           <w:numId w:val="18"/>
         </w:numPr>
         <w:spacing w:before="100" w:beforeAutospacing="1" w:after="100" w:afterAutospacing="1" w:line="240" w:lineRule="auto"/>
-      </w:pPr>
-      <w:r>
+        <w:rPr>
+          <w:highlight w:val="yellow"/>
+        </w:rPr>
+      </w:pPr>
+      <w:r>
+        <w:rPr>
+          <w:highlight w:val="yellow"/>
+        </w:rPr>
         <w:t>Modificare il codice XML basandosi su cosa è supportato dal livello minimo di API:</w:t>
       </w:r>
     </w:p>
@@ -5847,8 +5871,14 @@
           <w:numId w:val="15"/>
         </w:numPr>
         <w:spacing w:before="100" w:beforeAutospacing="1" w:after="100" w:afterAutospacing="1" w:line="240" w:lineRule="auto"/>
-      </w:pPr>
-      <w:r>
+        <w:rPr>
+          <w:highlight w:val="yellow"/>
+        </w:rPr>
+      </w:pPr>
+      <w:r>
+        <w:rPr>
+          <w:highlight w:val="yellow"/>
+        </w:rPr>
         <w:t>Per Android 5.0 (API level 21) e superiori, VAS supporta tutti gli elementi Drawable e VectorDrawable. È possibile aggiungere elementi XML e cambiare i valori.</w:t>
       </w:r>
     </w:p>
@@ -5860,12 +5890,15 @@
           <w:numId w:val="15"/>
         </w:numPr>
         <w:spacing w:before="100" w:beforeAutospacing="1" w:after="100" w:afterAutospacing="1" w:line="240" w:lineRule="auto"/>
-      </w:pPr>
-      <w:r>
-        <w:t xml:space="preserve">Per Android 4.4 (API level 20) e inferiori, VAS supporta tutti gli elementi drawable e un sottoinsieme di elementi VectorDrawable. </w:t>
-      </w:r>
-      <w:r>
-        <w:t>È possibile cambiare i valori nel codice generato e aggiungere elementi XML che sono supportati.</w:t>
+        <w:rPr>
+          <w:highlight w:val="yellow"/>
+        </w:rPr>
+      </w:pPr>
+      <w:r>
+        <w:rPr>
+          <w:highlight w:val="yellow"/>
+        </w:rPr>
+        <w:t>Per Android 4.4 (API level 20) e inferiori, VAS supporta tutti gli elementi drawable e un sottoinsieme di elementi VectorDrawable. È possibile cambiare i valori nel codice generato e aggiungere elementi XML che sono supportati.</w:t>
       </w:r>
     </w:p>
     <w:p>
@@ -5873,6 +5906,9 @@
         <w:pStyle w:val="Paragrafoelenco"/>
         <w:spacing w:before="100" w:beforeAutospacing="1" w:after="100" w:afterAutospacing="1" w:line="240" w:lineRule="auto"/>
         <w:ind w:left="1440"/>
+        <w:rPr>
+          <w:highlight w:val="yellow"/>
+        </w:rPr>
       </w:pPr>
     </w:p>
     <w:p>
@@ -5883,8 +5919,14 @@
           <w:numId w:val="18"/>
         </w:numPr>
         <w:spacing w:before="100" w:beforeAutospacing="1" w:after="100" w:afterAutospacing="1" w:line="240" w:lineRule="auto"/>
-      </w:pPr>
-      <w:r>
+        <w:rPr>
+          <w:highlight w:val="yellow"/>
+        </w:rPr>
+      </w:pPr>
+      <w:r>
+        <w:rPr>
+          <w:highlight w:val="yellow"/>
+        </w:rPr>
         <w:t>Buildare il progetto e controllare che il vector drawable e le immagini raster corrispondenti appaiano allo stesso modo.</w:t>
       </w:r>
     </w:p>
@@ -5892,11 +5934,20 @@
       <w:pPr>
         <w:pStyle w:val="Paragrafoelenco"/>
         <w:spacing w:before="100" w:beforeAutospacing="1" w:after="100" w:afterAutospacing="1" w:line="240" w:lineRule="auto"/>
-      </w:pPr>
-      <w:r>
+        <w:rPr>
+          <w:highlight w:val="yellow"/>
+        </w:rPr>
+      </w:pPr>
+      <w:r>
+        <w:rPr>
+          <w:highlight w:val="yellow"/>
+        </w:rPr>
         <w:t>Ricordare che i file PNG generati potrebbero apparire diversamente da come mostrati nell’anteprima</w:t>
       </w:r>
       <w:r>
+        <w:rPr>
+          <w:highlight w:val="yellow"/>
+        </w:rPr>
         <w:t xml:space="preserve"> a causa di diversi motori di rendering e per qualche cambiamento sul vector drawable prima del Build.</w:t>
       </w:r>
     </w:p>
@@ -5904,21 +5955,28 @@
       <w:pPr>
         <w:pStyle w:val="Paragrafoelenco"/>
         <w:spacing w:before="100" w:beforeAutospacing="1" w:after="100" w:afterAutospacing="1" w:line="240" w:lineRule="auto"/>
-      </w:pPr>
-      <w:r>
-        <w:t xml:space="preserve">Se si aggiunge codice al file XML creato da VAS, qualsiasi aspetto non supportato da Android 4.4 e inferiori non apparirà nel file PNG generato. Di conseguenza, quando si aggiunge codice, bisogna sempre controllare che il PNG generato corrisponda al vector drawable. </w:t>
-      </w:r>
-      <w:r>
-        <w:t>Per farlo, si può fare doppio click sull’immagine PNG mostrata nel margine sinistro dell’editor di codice, quando il codice si riferisce al drawable.</w:t>
+        <w:rPr>
+          <w:highlight w:val="yellow"/>
+        </w:rPr>
+      </w:pPr>
+      <w:r>
+        <w:rPr>
+          <w:highlight w:val="yellow"/>
+        </w:rPr>
+        <w:t>Se si aggiunge codice al file XML creato da VAS, qualsiasi aspetto non supportato da Android 4.4 e inferiori non apparirà nel file PNG generato. Di conseguenza, quando si aggiunge codice, bisogna sempre controllare che il PNG generato corrisponda al vector drawable. Per farlo, si può fare doppio click sull’immagine PNG mostrata nel margine sinistro dell’editor di codice, quando il codice si riferisce al drawable.</w:t>
       </w:r>
     </w:p>
     <w:p>
       <w:pPr>
         <w:ind w:left="720"/>
+        <w:rPr>
+          <w:highlight w:val="yellow"/>
+        </w:rPr>
       </w:pPr>
       <w:r>
         <w:rPr>
           <w:noProof/>
+          <w:highlight w:val="yellow"/>
           <w:lang w:eastAsia="it-IT"/>
         </w:rPr>
         <w:lastRenderedPageBreak/>
@@ -5975,12 +6033,14 @@
         <w:rPr>
           <w:sz w:val="24"/>
           <w:szCs w:val="24"/>
+          <w:highlight w:val="yellow"/>
         </w:rPr>
       </w:pPr>
       <w:r>
         <w:rPr>
           <w:sz w:val="24"/>
           <w:szCs w:val="24"/>
+          <w:highlight w:val="yellow"/>
         </w:rPr>
         <w:t>Rimuovere un vector drawable da un progetto</w:t>
       </w:r>
@@ -5993,6 +6053,7 @@
           <w:b w:val="0"/>
           <w:sz w:val="22"/>
           <w:szCs w:val="22"/>
+          <w:highlight w:val="yellow"/>
         </w:rPr>
       </w:pPr>
       <w:r>
@@ -6001,6 +6062,7 @@
           <w:b w:val="0"/>
           <w:sz w:val="22"/>
           <w:szCs w:val="22"/>
+          <w:highlight w:val="yellow"/>
         </w:rPr>
         <w:t>Per rimuovere un vector drawable da un progetto:</w:t>
       </w:r>
@@ -6017,6 +6079,7 @@
           <w:b w:val="0"/>
           <w:sz w:val="22"/>
           <w:szCs w:val="22"/>
+          <w:highlight w:val="yellow"/>
         </w:rPr>
       </w:pPr>
       <w:r>
@@ -6025,6 +6088,7 @@
           <w:b w:val="0"/>
           <w:sz w:val="22"/>
           <w:szCs w:val="22"/>
+          <w:highlight w:val="yellow"/>
         </w:rPr>
         <w:t>Nella project window, eliminare il file XML generato selezionando il file e premendo il tasto Canc (o selezionare Modifica &gt; Cancella). Si aprirà la finestra di eliminazione sicura</w:t>
       </w:r>
@@ -6042,6 +6106,7 @@
           <w:b w:val="0"/>
           <w:sz w:val="22"/>
           <w:szCs w:val="22"/>
+          <w:highlight w:val="yellow"/>
         </w:rPr>
       </w:pPr>
       <w:r>
@@ -6050,6 +6115,7 @@
           <w:b w:val="0"/>
           <w:sz w:val="22"/>
           <w:szCs w:val="22"/>
+          <w:highlight w:val="yellow"/>
         </w:rPr>
         <w:t>Facoltativamente selezionare le opzioni per trovare dove viene utilizzato il file nel progetto e fare click su OK.</w:t>
       </w:r>
@@ -6064,6 +6130,7 @@
           <w:b w:val="0"/>
           <w:sz w:val="22"/>
           <w:szCs w:val="22"/>
+          <w:highlight w:val="yellow"/>
         </w:rPr>
       </w:pPr>
       <w:r>
@@ -6072,6 +6139,7 @@
           <w:b w:val="0"/>
           <w:sz w:val="22"/>
           <w:szCs w:val="22"/>
+          <w:highlight w:val="yellow"/>
         </w:rPr>
         <w:t>Android Studio elimina il file dal progetto e dal drive. Però, se si è scelto di cercare dove il file è usato nel progetto, e vengono trovati utilizzi, è possibile controllarli e decidere se cancellare il file</w:t>
       </w:r>
@@ -6089,6 +6157,7 @@
           <w:b w:val="0"/>
           <w:sz w:val="22"/>
           <w:szCs w:val="22"/>
+          <w:highlight w:val="yellow"/>
         </w:rPr>
       </w:pPr>
       <w:r>
@@ -6097,6 +6166,7 @@
           <w:b w:val="0"/>
           <w:sz w:val="22"/>
           <w:szCs w:val="22"/>
+          <w:highlight w:val="yellow"/>
         </w:rPr>
         <w:t>Seleziona Build &gt; Clean Project</w:t>
       </w:r>
@@ -6113,6 +6183,7 @@
           <w:b w:val="0"/>
           <w:sz w:val="22"/>
           <w:szCs w:val="22"/>
+          <w:highlight w:val="yellow"/>
         </w:rPr>
         <w:t>Qualsiasi file PNG e XML autogenerato, corrispondente al vector drawable cancellato, verrà rimosso dal progetto e dal drive</w:t>
       </w:r>

</xml_diff>